<commit_message>
AIPLITE-1046 - DotNetTemplateQualityRules - Upgrade the Github repository for .NET 8 version
</commit_message>
<xml_diff>
--- a/Infos-TemplateCastQualityRules.docx
+++ b/Infos-TemplateCastQualityRules.docx
@@ -5,14 +5,8 @@
     <w:p>
       <w:pPr>
         <w:pStyle w:val="Heading1"/>
-        <w:rPr>
-          <w:lang w:val="fr-FR"/>
-        </w:rPr>
-      </w:pPr>
-      <w:r>
-        <w:rPr>
-          <w:lang w:val="fr-FR"/>
-        </w:rPr>
+      </w:pPr>
+      <w:r>
         <w:t>Windows</w:t>
       </w:r>
     </w:p>
@@ -102,19 +96,23 @@
           <w:lang w:val="fr-FR"/>
         </w:rPr>
       </w:pPr>
-      <w:proofErr w:type="spellStart"/>
       <w:r>
         <w:rPr>
           <w:lang w:val="fr-FR"/>
         </w:rPr>
-        <w:t>Deploy</w:t>
-      </w:r>
-      <w:proofErr w:type="spellEnd"/>
+        <w:t xml:space="preserve">Deploy .NET </w:t>
+      </w:r>
       <w:r>
         <w:rPr>
           <w:lang w:val="fr-FR"/>
         </w:rPr>
-        <w:t xml:space="preserve"> .NET 6.0</w:t>
+        <w:t>8</w:t>
+      </w:r>
+      <w:r>
+        <w:rPr>
+          <w:lang w:val="fr-FR"/>
+        </w:rPr>
+        <w:t>.0</w:t>
       </w:r>
     </w:p>
     <w:p>
@@ -141,41 +139,29 @@
         </w:rPr>
         <w:br/>
       </w:r>
-      <w:proofErr w:type="spellStart"/>
       <w:r>
         <w:rPr>
           <w:rStyle w:val="CodeChar"/>
           <w:rFonts w:eastAsiaTheme="minorHAnsi"/>
           <w:highlight w:val="black"/>
         </w:rPr>
-        <w:t>sudo</w:t>
-      </w:r>
-      <w:proofErr w:type="spellEnd"/>
+        <w:t>sudo dnf install dotnet-sdk-</w:t>
+      </w:r>
       <w:r>
         <w:rPr>
           <w:rStyle w:val="CodeChar"/>
           <w:rFonts w:eastAsiaTheme="minorHAnsi"/>
           <w:highlight w:val="black"/>
         </w:rPr>
-        <w:t xml:space="preserve"> </w:t>
-      </w:r>
-      <w:proofErr w:type="spellStart"/>
+        <w:t>8</w:t>
+      </w:r>
       <w:r>
         <w:rPr>
           <w:rStyle w:val="CodeChar"/>
           <w:rFonts w:eastAsiaTheme="minorHAnsi"/>
           <w:highlight w:val="black"/>
         </w:rPr>
-        <w:t>dnf</w:t>
-      </w:r>
-      <w:proofErr w:type="spellEnd"/>
-      <w:r>
-        <w:rPr>
-          <w:rStyle w:val="CodeChar"/>
-          <w:rFonts w:eastAsiaTheme="minorHAnsi"/>
-          <w:highlight w:val="black"/>
-        </w:rPr>
-        <w:t xml:space="preserve"> install dotnet-sdk-6.0</w:t>
+        <w:t>.0</w:t>
       </w:r>
     </w:p>
     <w:p>
@@ -214,20 +200,8 @@
           <w:rFonts w:eastAsiaTheme="minorHAnsi"/>
           <w:highlight w:val="black"/>
         </w:rPr>
-        <w:t>dotnet --list-</w:t>
-      </w:r>
-      <w:proofErr w:type="spellStart"/>
-      <w:proofErr w:type="gramStart"/>
-      <w:r>
-        <w:rPr>
-          <w:rStyle w:val="CodeChar"/>
-          <w:rFonts w:eastAsiaTheme="minorHAnsi"/>
-          <w:highlight w:val="black"/>
-        </w:rPr>
-        <w:t>sdks</w:t>
-      </w:r>
-      <w:proofErr w:type="spellEnd"/>
-      <w:proofErr w:type="gramEnd"/>
+        <w:t>dotnet --list-sdks</w:t>
+      </w:r>
     </w:p>
     <w:p>
       <w:pPr>
@@ -265,18 +239,8 @@
           <w:rFonts w:eastAsiaTheme="minorHAnsi"/>
           <w:highlight w:val="black"/>
         </w:rPr>
-        <w:t>dotnet --list-</w:t>
-      </w:r>
-      <w:proofErr w:type="gramStart"/>
-      <w:r>
-        <w:rPr>
-          <w:rStyle w:val="CodeChar"/>
-          <w:rFonts w:eastAsiaTheme="minorHAnsi"/>
-          <w:highlight w:val="black"/>
-        </w:rPr>
-        <w:t>runtimes</w:t>
-      </w:r>
-      <w:proofErr w:type="gramEnd"/>
+        <w:t>dotnet --list-runtimes</w:t>
+      </w:r>
     </w:p>
     <w:p>
       <w:pPr>
@@ -341,11 +305,9 @@
       <w:r>
         <w:t>/</w:t>
       </w:r>
-      <w:proofErr w:type="spellStart"/>
       <w:r>
         <w:t>TemplateCastQualityRule</w:t>
       </w:r>
-      <w:proofErr w:type="spellEnd"/>
       <w:r>
         <w:t>/</w:t>
       </w:r>
@@ -358,51 +320,7 @@
         <w:rPr>
           <w:highlight w:val="black"/>
         </w:rPr>
-        <w:t xml:space="preserve">dotnet build </w:t>
-      </w:r>
-      <w:proofErr w:type="spellStart"/>
-      <w:r>
-        <w:rPr>
-          <w:highlight w:val="black"/>
-        </w:rPr>
-        <w:t>TemplateCastQualityRules.csproj</w:t>
-      </w:r>
-      <w:proofErr w:type="spellEnd"/>
-      <w:r>
-        <w:rPr>
-          <w:highlight w:val="black"/>
-        </w:rPr>
-        <w:t xml:space="preserve"> -c Release --runtime linux-x64 /</w:t>
-      </w:r>
-      <w:proofErr w:type="spellStart"/>
-      <w:proofErr w:type="gramStart"/>
-      <w:r>
-        <w:rPr>
-          <w:highlight w:val="black"/>
-        </w:rPr>
-        <w:t>p:PublishReadyToRun</w:t>
-      </w:r>
-      <w:proofErr w:type="spellEnd"/>
-      <w:proofErr w:type="gramEnd"/>
-      <w:r>
-        <w:rPr>
-          <w:highlight w:val="black"/>
-        </w:rPr>
-        <w:t>=true /</w:t>
-      </w:r>
-      <w:proofErr w:type="spellStart"/>
-      <w:r>
-        <w:rPr>
-          <w:highlight w:val="black"/>
-        </w:rPr>
-        <w:t>p:Platform</w:t>
-      </w:r>
-      <w:proofErr w:type="spellEnd"/>
-      <w:r>
-        <w:rPr>
-          <w:highlight w:val="black"/>
-        </w:rPr>
-        <w:t>=x64</w:t>
+        <w:t>dotnet build TemplateCastQualityRules.csproj -c Release --runtime linux-x64 /p:PublishReadyToRun=true /p:Platform=x64</w:t>
       </w:r>
     </w:p>
     <w:p>
@@ -429,13 +347,8 @@
         <w:t>/</w:t>
       </w:r>
       <w:r>
-        <w:t xml:space="preserve"> </w:t>
-      </w:r>
-      <w:proofErr w:type="spellStart"/>
-      <w:r>
-        <w:t>TestsTemplateQualityRules</w:t>
-      </w:r>
-      <w:proofErr w:type="spellEnd"/>
+        <w:t xml:space="preserve"> TestsTemplateQualityRules</w:t>
+      </w:r>
       <w:r>
         <w:t>/</w:t>
       </w:r>
@@ -448,51 +361,7 @@
         <w:rPr>
           <w:highlight w:val="black"/>
         </w:rPr>
-        <w:t xml:space="preserve">dotnet build </w:t>
-      </w:r>
-      <w:proofErr w:type="spellStart"/>
-      <w:r>
-        <w:rPr>
-          <w:highlight w:val="black"/>
-        </w:rPr>
-        <w:t>UnitTestTemplateCastQualityRules.csproj</w:t>
-      </w:r>
-      <w:proofErr w:type="spellEnd"/>
-      <w:r>
-        <w:rPr>
-          <w:highlight w:val="black"/>
-        </w:rPr>
-        <w:t xml:space="preserve"> -c Release --runtime linux-x64 /</w:t>
-      </w:r>
-      <w:proofErr w:type="spellStart"/>
-      <w:proofErr w:type="gramStart"/>
-      <w:r>
-        <w:rPr>
-          <w:highlight w:val="black"/>
-        </w:rPr>
-        <w:t>p:PublishReadyToRun</w:t>
-      </w:r>
-      <w:proofErr w:type="spellEnd"/>
-      <w:proofErr w:type="gramEnd"/>
-      <w:r>
-        <w:rPr>
-          <w:highlight w:val="black"/>
-        </w:rPr>
-        <w:t>=true /</w:t>
-      </w:r>
-      <w:proofErr w:type="spellStart"/>
-      <w:r>
-        <w:rPr>
-          <w:highlight w:val="black"/>
-        </w:rPr>
-        <w:t>p:Platform</w:t>
-      </w:r>
-      <w:proofErr w:type="spellEnd"/>
-      <w:r>
-        <w:rPr>
-          <w:highlight w:val="black"/>
-        </w:rPr>
-        <w:t>=x64</w:t>
+        <w:t>dotnet build UnitTestTemplateCastQualityRules.csproj -c Release --runtime linux-x64 /p:PublishReadyToRun=true /p:Platform=x64</w:t>
       </w:r>
     </w:p>
     <w:p>
@@ -501,20 +370,7 @@
       </w:pPr>
       <w:r>
         <w:lastRenderedPageBreak/>
-        <w:t xml:space="preserve">Deploy </w:t>
-      </w:r>
-      <w:proofErr w:type="spellStart"/>
-      <w:r>
-        <w:t>third_</w:t>
-      </w:r>
-      <w:proofErr w:type="gramStart"/>
-      <w:r>
-        <w:t>parties</w:t>
-      </w:r>
-      <w:proofErr w:type="spellEnd"/>
-      <w:proofErr w:type="gramEnd"/>
-      <w:r>
-        <w:t xml:space="preserve"> folder for tests</w:t>
+        <w:t>Deploy third_parties folder for tests</w:t>
       </w:r>
     </w:p>
     <w:p>
@@ -526,20 +382,7 @@
         </w:numPr>
       </w:pPr>
       <w:r>
-        <w:t xml:space="preserve">Unzip the </w:t>
-      </w:r>
-      <w:proofErr w:type="spellStart"/>
-      <w:r>
-        <w:t>third_</w:t>
-      </w:r>
-      <w:proofErr w:type="gramStart"/>
-      <w:r>
-        <w:t>parties</w:t>
-      </w:r>
-      <w:proofErr w:type="spellEnd"/>
-      <w:proofErr w:type="gramEnd"/>
-      <w:r>
-        <w:t xml:space="preserve"> folder to </w:t>
+        <w:t xml:space="preserve">Unzip the third_parties folder to </w:t>
       </w:r>
       <w:r>
         <w:t>/home/</w:t>
@@ -548,17 +391,29 @@
         <w:t>xxx</w:t>
       </w:r>
       <w:r>
-        <w:t>/Documents/data/TCQR/TestsTemplateQualityRules/bin/Release/net6.0/linux-x64/</w:t>
+        <w:t>/Documents/data/TCQR/TestsTemplateQualityRules/bin</w:t>
+      </w:r>
+      <w:r>
+        <w:t>/x64</w:t>
+      </w:r>
+      <w:r>
+        <w:t>/Release/net</w:t>
+      </w:r>
+      <w:r>
+        <w:t>8</w:t>
+      </w:r>
+      <w:r>
+        <w:t>.0/linux-x64/</w:t>
       </w:r>
       <w:r>
         <w:br/>
       </w:r>
       <w:r>
         <w:drawing>
-          <wp:inline distT="0" distB="0" distL="0" distR="0" wp14:anchorId="0CB3DDC3" wp14:editId="51FD59D5">
-            <wp:extent cx="5943600" cy="3980180"/>
-            <wp:effectExtent l="0" t="0" r="0" b="1270"/>
-            <wp:docPr id="1501956994" name="Picture 1" descr="A screenshot of a computer&#10;&#10;Description automatically generated"/>
+          <wp:inline distT="0" distB="0" distL="0" distR="0" wp14:anchorId="772F044E" wp14:editId="164DEAEB">
+            <wp:extent cx="5929200" cy="3758400"/>
+            <wp:effectExtent l="0" t="0" r="0" b="0"/>
+            <wp:docPr id="1545497049" name="Picture 1" descr="A screenshot of a computer&#10;&#10;Description automatically generated"/>
             <wp:cNvGraphicFramePr>
               <a:graphicFrameLocks xmlns:a="http://schemas.openxmlformats.org/drawingml/2006/main" noChangeAspect="1"/>
             </wp:cNvGraphicFramePr>
@@ -566,7 +421,7 @@
               <a:graphicData uri="http://schemas.openxmlformats.org/drawingml/2006/picture">
                 <pic:pic xmlns:pic="http://schemas.openxmlformats.org/drawingml/2006/picture">
                   <pic:nvPicPr>
-                    <pic:cNvPr id="1501956994" name="Picture 1" descr="A screenshot of a computer&#10;&#10;Description automatically generated"/>
+                    <pic:cNvPr id="1545497049" name="Picture 1" descr="A screenshot of a computer&#10;&#10;Description automatically generated"/>
                     <pic:cNvPicPr/>
                   </pic:nvPicPr>
                   <pic:blipFill>
@@ -578,7 +433,7 @@
                   <pic:spPr>
                     <a:xfrm>
                       <a:off x="0" y="0"/>
-                      <a:ext cx="5943600" cy="3980180"/>
+                      <a:ext cx="5929200" cy="3758400"/>
                     </a:xfrm>
                     <a:prstGeom prst="rect">
                       <a:avLst/>
@@ -596,13 +451,8 @@
         <w:pStyle w:val="Heading2"/>
       </w:pPr>
       <w:r>
-        <w:t xml:space="preserve">Run the </w:t>
-      </w:r>
-      <w:proofErr w:type="gramStart"/>
-      <w:r>
-        <w:t>tests</w:t>
-      </w:r>
-      <w:proofErr w:type="gramEnd"/>
+        <w:t>Run the tests</w:t>
+      </w:r>
     </w:p>
     <w:p>
       <w:pPr>
@@ -622,7 +472,19 @@
         <w:t>xxx</w:t>
       </w:r>
       <w:r>
-        <w:t>/Documents/data/TCQR/TestsTemplateQualityRules/bin/Release/net6.0/linux-x64/</w:t>
+        <w:t>/Documents/data/TCQR/TestsTemplateQualityRules/bin/</w:t>
+      </w:r>
+      <w:r>
+        <w:t>x64/</w:t>
+      </w:r>
+      <w:r>
+        <w:t>Release/net</w:t>
+      </w:r>
+      <w:r>
+        <w:t>8</w:t>
+      </w:r>
+      <w:r>
+        <w:t>.0/linux-x64/</w:t>
       </w:r>
     </w:p>
     <w:p>
@@ -639,33 +501,17 @@
           <w:rFonts w:eastAsiaTheme="minorHAnsi"/>
           <w:highlight w:val="black"/>
         </w:rPr>
-        <w:t xml:space="preserve">dotnet test </w:t>
-      </w:r>
-      <w:r>
-        <w:rPr>
-          <w:rStyle w:val="CodeChar"/>
-          <w:rFonts w:eastAsiaTheme="minorHAnsi"/>
-          <w:highlight w:val="black"/>
-        </w:rPr>
-        <w:t>UnitTestTemplateCastQualityRules</w:t>
-      </w:r>
-      <w:r>
-        <w:rPr>
-          <w:rStyle w:val="CodeChar"/>
-          <w:rFonts w:eastAsiaTheme="minorHAnsi"/>
-          <w:highlight w:val="black"/>
-        </w:rPr>
-        <w:t>.dll</w:t>
+        <w:t>dotnet test UnitTestTemplateCastQualityRules.dll</w:t>
       </w:r>
       <w:r>
         <w:br/>
       </w:r>
       <w:r>
         <w:drawing>
-          <wp:inline distT="0" distB="0" distL="0" distR="0" wp14:anchorId="315DC96F" wp14:editId="2DFCD608">
-            <wp:extent cx="5943600" cy="2463800"/>
-            <wp:effectExtent l="0" t="0" r="0" b="0"/>
-            <wp:docPr id="441173138" name="Picture 1" descr="A screenshot of a computer program&#10;&#10;Description automatically generated"/>
+          <wp:inline distT="0" distB="0" distL="0" distR="0" wp14:anchorId="3887F24C" wp14:editId="41C909E4">
+            <wp:extent cx="5306400" cy="1785600"/>
+            <wp:effectExtent l="0" t="0" r="0" b="5715"/>
+            <wp:docPr id="1131877119" name="Picture 1" descr="A screenshot of a computer program&#10;&#10;Description automatically generated"/>
             <wp:cNvGraphicFramePr>
               <a:graphicFrameLocks xmlns:a="http://schemas.openxmlformats.org/drawingml/2006/main" noChangeAspect="1"/>
             </wp:cNvGraphicFramePr>
@@ -673,7 +519,7 @@
               <a:graphicData uri="http://schemas.openxmlformats.org/drawingml/2006/picture">
                 <pic:pic xmlns:pic="http://schemas.openxmlformats.org/drawingml/2006/picture">
                   <pic:nvPicPr>
-                    <pic:cNvPr id="441173138" name="Picture 1" descr="A screenshot of a computer program&#10;&#10;Description automatically generated"/>
+                    <pic:cNvPr id="1131877119" name="Picture 1" descr="A screenshot of a computer program&#10;&#10;Description automatically generated"/>
                     <pic:cNvPicPr/>
                   </pic:nvPicPr>
                   <pic:blipFill>
@@ -685,7 +531,7 @@
                   <pic:spPr>
                     <a:xfrm>
                       <a:off x="0" y="0"/>
-                      <a:ext cx="5943600" cy="2463800"/>
+                      <a:ext cx="5306400" cy="1785600"/>
                     </a:xfrm>
                     <a:prstGeom prst="rect">
                       <a:avLst/>

</xml_diff>